<commit_message>
hoàn thành CURD game in admin
</commit_message>
<xml_diff>
--- a/Báo cáo web bán game.docx
+++ b/Báo cáo web bán game.docx
@@ -4725,7 +4725,19 @@
               <w:rPr>
                 <w:rFonts w:ascii="Times New Roman" w:hAnsi="Times New Roman" w:cs="Times New Roman"/>
               </w:rPr>
-              <w:t>Thêm sản phẩm mới</w:t>
+              <w:t xml:space="preserve">Thêm </w:t>
+            </w:r>
+            <w:r>
+              <w:rPr>
+                <w:rFonts w:ascii="Times New Roman" w:hAnsi="Times New Roman" w:cs="Times New Roman"/>
+              </w:rPr>
+              <w:t>game</w:t>
+            </w:r>
+            <w:r>
+              <w:rPr>
+                <w:rFonts w:ascii="Times New Roman" w:hAnsi="Times New Roman" w:cs="Times New Roman"/>
+              </w:rPr>
+              <w:t xml:space="preserve"> mới</w:t>
             </w:r>
           </w:p>
         </w:tc>
@@ -4798,7 +4810,13 @@
               <w:rPr>
                 <w:rFonts w:ascii="Times New Roman" w:hAnsi="Times New Roman" w:cs="Times New Roman"/>
               </w:rPr>
-              <w:t>Sửa sản phẩm</w:t>
+              <w:t xml:space="preserve">Sửa </w:t>
+            </w:r>
+            <w:r>
+              <w:rPr>
+                <w:rFonts w:ascii="Times New Roman" w:hAnsi="Times New Roman" w:cs="Times New Roman"/>
+              </w:rPr>
+              <w:t>thông tin game</w:t>
             </w:r>
           </w:p>
         </w:tc>
@@ -4863,7 +4881,13 @@
               <w:rPr>
                 <w:rFonts w:ascii="Times New Roman" w:hAnsi="Times New Roman" w:cs="Times New Roman"/>
               </w:rPr>
-              <w:t>Xóa sản phẩm</w:t>
+              <w:t xml:space="preserve">Xóa </w:t>
+            </w:r>
+            <w:r>
+              <w:rPr>
+                <w:rFonts w:ascii="Times New Roman" w:hAnsi="Times New Roman" w:cs="Times New Roman"/>
+              </w:rPr>
+              <w:t>game</w:t>
             </w:r>
           </w:p>
         </w:tc>
@@ -4928,7 +4952,19 @@
               <w:rPr>
                 <w:rFonts w:ascii="Times New Roman" w:hAnsi="Times New Roman" w:cs="Times New Roman"/>
               </w:rPr>
-              <w:t>Xem sản phẩm đã thêm</w:t>
+              <w:t xml:space="preserve">Xem </w:t>
+            </w:r>
+            <w:r>
+              <w:rPr>
+                <w:rFonts w:ascii="Times New Roman" w:hAnsi="Times New Roman" w:cs="Times New Roman"/>
+              </w:rPr>
+              <w:t>game</w:t>
+            </w:r>
+            <w:r>
+              <w:rPr>
+                <w:rFonts w:ascii="Times New Roman" w:hAnsi="Times New Roman" w:cs="Times New Roman"/>
+              </w:rPr>
+              <w:t xml:space="preserve"> đã thêm</w:t>
             </w:r>
           </w:p>
         </w:tc>
@@ -5001,6 +5037,201 @@
                 <w:rFonts w:ascii="Times New Roman" w:hAnsi="Times New Roman" w:cs="Times New Roman"/>
               </w:rPr>
               <w:t>Xem được số tài khoản tồn kho</w:t>
+            </w:r>
+          </w:p>
+        </w:tc>
+        <w:tc>
+          <w:tcPr>
+            <w:tcW w:w="5924" w:type="dxa"/>
+            <w:vAlign w:val="center"/>
+          </w:tcPr>
+          <w:p>
+            <w:pPr>
+              <w:widowControl w:val="0"/>
+              <w:spacing w:before="116" w:line="276" w:lineRule="auto"/>
+              <w:ind w:left="3" w:right="301" w:hanging="3"/>
+              <w:jc w:val="left"/>
+              <w:rPr>
+                <w:rFonts w:ascii="Times New Roman" w:hAnsi="Times New Roman" w:cs="Times New Roman"/>
+              </w:rPr>
+            </w:pPr>
+          </w:p>
+        </w:tc>
+      </w:tr>
+      <w:tr>
+        <w:trPr>
+          <w:trHeight w:val="857"/>
+        </w:trPr>
+        <w:tc>
+          <w:tcPr>
+            <w:tcW w:w="1884" w:type="dxa"/>
+            <w:shd w:val="clear" w:color="auto" w:fill="auto"/>
+            <w:vAlign w:val="center"/>
+          </w:tcPr>
+          <w:p>
+            <w:pPr>
+              <w:numPr>
+                <w:ilvl w:val="0"/>
+                <w:numId w:val="13"/>
+              </w:numPr>
+              <w:spacing w:after="0" w:line="240" w:lineRule="auto"/>
+              <w:contextualSpacing/>
+              <w:jc w:val="left"/>
+              <w:rPr>
+                <w:rFonts w:ascii="Times New Roman" w:hAnsi="Times New Roman" w:cs="Times New Roman"/>
+              </w:rPr>
+            </w:pPr>
+          </w:p>
+        </w:tc>
+        <w:tc>
+          <w:tcPr>
+            <w:tcW w:w="2581" w:type="dxa"/>
+            <w:shd w:val="clear" w:color="auto" w:fill="auto"/>
+            <w:vAlign w:val="center"/>
+          </w:tcPr>
+          <w:p>
+            <w:pPr>
+              <w:contextualSpacing/>
+              <w:jc w:val="center"/>
+              <w:rPr>
+                <w:rFonts w:ascii="Times New Roman" w:hAnsi="Times New Roman" w:cs="Times New Roman"/>
+              </w:rPr>
+            </w:pPr>
+            <w:r>
+              <w:rPr>
+                <w:rFonts w:ascii="Times New Roman" w:hAnsi="Times New Roman" w:cs="Times New Roman"/>
+              </w:rPr>
+              <w:t>Thêm tài khoản game</w:t>
+            </w:r>
+          </w:p>
+        </w:tc>
+        <w:tc>
+          <w:tcPr>
+            <w:tcW w:w="5924" w:type="dxa"/>
+            <w:vAlign w:val="center"/>
+          </w:tcPr>
+          <w:p>
+            <w:pPr>
+              <w:widowControl w:val="0"/>
+              <w:spacing w:before="116" w:line="276" w:lineRule="auto"/>
+              <w:ind w:left="3" w:right="301" w:hanging="3"/>
+              <w:jc w:val="left"/>
+              <w:rPr>
+                <w:rFonts w:ascii="Times New Roman" w:hAnsi="Times New Roman" w:cs="Times New Roman"/>
+              </w:rPr>
+            </w:pPr>
+          </w:p>
+        </w:tc>
+      </w:tr>
+      <w:tr>
+        <w:trPr>
+          <w:trHeight w:val="857"/>
+        </w:trPr>
+        <w:tc>
+          <w:tcPr>
+            <w:tcW w:w="1884" w:type="dxa"/>
+            <w:shd w:val="clear" w:color="auto" w:fill="auto"/>
+            <w:vAlign w:val="center"/>
+          </w:tcPr>
+          <w:p>
+            <w:pPr>
+              <w:numPr>
+                <w:ilvl w:val="0"/>
+                <w:numId w:val="13"/>
+              </w:numPr>
+              <w:spacing w:after="0" w:line="240" w:lineRule="auto"/>
+              <w:contextualSpacing/>
+              <w:jc w:val="left"/>
+              <w:rPr>
+                <w:rFonts w:ascii="Times New Roman" w:hAnsi="Times New Roman" w:cs="Times New Roman"/>
+              </w:rPr>
+            </w:pPr>
+          </w:p>
+        </w:tc>
+        <w:tc>
+          <w:tcPr>
+            <w:tcW w:w="2581" w:type="dxa"/>
+            <w:shd w:val="clear" w:color="auto" w:fill="auto"/>
+            <w:vAlign w:val="center"/>
+          </w:tcPr>
+          <w:p>
+            <w:pPr>
+              <w:contextualSpacing/>
+              <w:jc w:val="center"/>
+              <w:rPr>
+                <w:rFonts w:ascii="Times New Roman" w:hAnsi="Times New Roman" w:cs="Times New Roman"/>
+              </w:rPr>
+            </w:pPr>
+            <w:r>
+              <w:rPr>
+                <w:rFonts w:ascii="Times New Roman" w:hAnsi="Times New Roman" w:cs="Times New Roman"/>
+              </w:rPr>
+              <w:t>Sửa tài khoản game</w:t>
+            </w:r>
+          </w:p>
+        </w:tc>
+        <w:tc>
+          <w:tcPr>
+            <w:tcW w:w="5924" w:type="dxa"/>
+            <w:vAlign w:val="center"/>
+          </w:tcPr>
+          <w:p>
+            <w:pPr>
+              <w:widowControl w:val="0"/>
+              <w:spacing w:before="116" w:line="276" w:lineRule="auto"/>
+              <w:ind w:left="3" w:right="301" w:hanging="3"/>
+              <w:jc w:val="left"/>
+              <w:rPr>
+                <w:rFonts w:ascii="Times New Roman" w:hAnsi="Times New Roman" w:cs="Times New Roman"/>
+              </w:rPr>
+            </w:pPr>
+          </w:p>
+        </w:tc>
+      </w:tr>
+      <w:tr>
+        <w:trPr>
+          <w:trHeight w:val="857"/>
+        </w:trPr>
+        <w:tc>
+          <w:tcPr>
+            <w:tcW w:w="1884" w:type="dxa"/>
+            <w:shd w:val="clear" w:color="auto" w:fill="auto"/>
+            <w:vAlign w:val="center"/>
+          </w:tcPr>
+          <w:p>
+            <w:pPr>
+              <w:numPr>
+                <w:ilvl w:val="0"/>
+                <w:numId w:val="13"/>
+              </w:numPr>
+              <w:spacing w:after="0" w:line="240" w:lineRule="auto"/>
+              <w:contextualSpacing/>
+              <w:jc w:val="left"/>
+              <w:rPr>
+                <w:rFonts w:ascii="Times New Roman" w:hAnsi="Times New Roman" w:cs="Times New Roman"/>
+              </w:rPr>
+            </w:pPr>
+          </w:p>
+        </w:tc>
+        <w:tc>
+          <w:tcPr>
+            <w:tcW w:w="2581" w:type="dxa"/>
+            <w:shd w:val="clear" w:color="auto" w:fill="auto"/>
+            <w:vAlign w:val="center"/>
+          </w:tcPr>
+          <w:p>
+            <w:pPr>
+              <w:contextualSpacing/>
+              <w:jc w:val="center"/>
+              <w:rPr>
+                <w:rFonts w:ascii="Times New Roman" w:hAnsi="Times New Roman" w:cs="Times New Roman"/>
+              </w:rPr>
+            </w:pPr>
+            <w:r>
+              <w:rPr>
+                <w:rFonts w:ascii="Times New Roman" w:hAnsi="Times New Roman" w:cs="Times New Roman"/>
+              </w:rPr>
+              <w:t>Xóa tài khoản game</w:t>
             </w:r>
           </w:p>
         </w:tc>
@@ -6760,7 +6991,14 @@
               <w:rPr>
                 <w:rFonts w:ascii="Times New Roman" w:hAnsi="Times New Roman" w:cs="Times New Roman"/>
               </w:rPr>
-              <w:t>ĐT được Ad phân .quyền, có quyền đăng kí hoạt động, quản lí hoạt động, quản lí người tham gia hoạt động và phê duyệt hoạt động từ người đăng kí hoạt động.</w:t>
+              <w:t xml:space="preserve">ĐT được Ad phân .quyền, có quyền đăng kí hoạt động, quản </w:t>
+            </w:r>
+            <w:r>
+              <w:rPr>
+                <w:rFonts w:ascii="Times New Roman" w:hAnsi="Times New Roman" w:cs="Times New Roman"/>
+              </w:rPr>
+              <w:lastRenderedPageBreak/>
+              <w:t>lí hoạt động, quản lí người tham gia hoạt động và phê duyệt hoạt động từ người đăng kí hoạt động.</w:t>
             </w:r>
           </w:p>
           <w:p>
@@ -6802,7 +7040,6 @@
               <w:rPr>
                 <w:rFonts w:ascii="Times New Roman" w:hAnsi="Times New Roman" w:cs="Times New Roman"/>
               </w:rPr>
-              <w:lastRenderedPageBreak/>
               <w:t>Người tham gia: xem hoạt động, đăng kí tham gia hoạt động, xem những hoạt động đã tham gia.</w:t>
             </w:r>
           </w:p>
@@ -38449,13 +38686,13 @@
 </file>
 
 <file path=customXml/item1.xml><?xml version="1.0" encoding="utf-8"?>
-<b:Sources xmlns:b="http://schemas.openxmlformats.org/officeDocument/2006/bibliography" xmlns="http://schemas.openxmlformats.org/officeDocument/2006/bibliography" SelectedStyle="/APASixthEditionOfficeOnline.xsl" StyleName="APA" Version="6"/>
+<go:gDocsCustomXmlDataStorage xmlns:go="http://customooxmlschemas.google.com/" xmlns:r="http://schemas.openxmlformats.org/officeDocument/2006/relationships" uri="GoogleDocsCustomDataVersion2">
+  <go:docsCustomData xmlns:go="http://customooxmlschemas.google.com/" roundtripDataSignature="AMtx7mgkiIk/Uv+dC5UxKGaC6U8u+vmfHA==">CgMxLjAyCWguM2R5NnZrbTIJaC4xdDNoNXNmMgloLjJzOGV5bzEyCWguMTdkcDh2dTIJaC4yNmluMXJnMghoLmxueGJ6OTIJaC4zNW5rdW4yMgloLjFrc3Y0dXY4AHIhMUtrMzhOQkhlMEhtSjVFbGJRVWlXSTNOSkdSdjBUVlBp</go:docsCustomData>
+</go:gDocsCustomXmlDataStorage>
 </file>
 
 <file path=customXml/item2.xml><?xml version="1.0" encoding="utf-8"?>
-<go:gDocsCustomXmlDataStorage xmlns:go="http://customooxmlschemas.google.com/" xmlns:r="http://schemas.openxmlformats.org/officeDocument/2006/relationships" uri="GoogleDocsCustomDataVersion2">
-  <go:docsCustomData xmlns:go="http://customooxmlschemas.google.com/" roundtripDataSignature="AMtx7mgkiIk/Uv+dC5UxKGaC6U8u+vmfHA==">CgMxLjAyCWguM2R5NnZrbTIJaC4xdDNoNXNmMgloLjJzOGV5bzEyCWguMTdkcDh2dTIJaC4yNmluMXJnMghoLmxueGJ6OTIJaC4zNW5rdW4yMgloLjFrc3Y0dXY4AHIhMUtrMzhOQkhlMEhtSjVFbGJRVWlXSTNOSkdSdjBUVlBp</go:docsCustomData>
-</go:gDocsCustomXmlDataStorage>
+<b:Sources xmlns:b="http://schemas.openxmlformats.org/officeDocument/2006/bibliography" xmlns="http://schemas.openxmlformats.org/officeDocument/2006/bibliography" SelectedStyle="/APASixthEditionOfficeOnline.xsl" StyleName="APA" Version="6"/>
 </file>
 
 <file path=customXml/item3.xml><?xml version="1.0" encoding="utf-8"?>
@@ -38470,18 +38707,18 @@
 </file>
 
 <file path=customXml/itemProps1.xml><?xml version="1.0" encoding="utf-8"?>
-<ds:datastoreItem xmlns:ds="http://schemas.openxmlformats.org/officeDocument/2006/customXml" ds:itemID="{F28A7667-383E-9041-8CF8-CDE8DDBB1784}">
+<ds:datastoreItem xmlns:ds="http://schemas.openxmlformats.org/officeDocument/2006/customXml" ds:itemID="{11111111-1234-1234-1234-123412341234}">
   <ds:schemaRefs>
-    <ds:schemaRef ds:uri="http://schemas.openxmlformats.org/officeDocument/2006/bibliography"/>
+    <ds:schemaRef ds:uri="http://customooxmlschemas.google.com/"/>
+    <ds:schemaRef ds:uri="http://schemas.openxmlformats.org/officeDocument/2006/relationships"/>
   </ds:schemaRefs>
 </ds:datastoreItem>
 </file>
 
 <file path=customXml/itemProps2.xml><?xml version="1.0" encoding="utf-8"?>
-<ds:datastoreItem xmlns:ds="http://schemas.openxmlformats.org/officeDocument/2006/customXml" ds:itemID="{11111111-1234-1234-1234-123412341234}">
+<ds:datastoreItem xmlns:ds="http://schemas.openxmlformats.org/officeDocument/2006/customXml" ds:itemID="{F28A7667-383E-9041-8CF8-CDE8DDBB1784}">
   <ds:schemaRefs>
-    <ds:schemaRef ds:uri="http://customooxmlschemas.google.com/"/>
-    <ds:schemaRef ds:uri="http://schemas.openxmlformats.org/officeDocument/2006/relationships"/>
+    <ds:schemaRef ds:uri="http://schemas.openxmlformats.org/officeDocument/2006/bibliography"/>
   </ds:schemaRefs>
 </ds:datastoreItem>
 </file>

</xml_diff>